<commit_message>
Update Manual de implementación vercion final.docx
</commit_message>
<xml_diff>
--- a/Tercer_Trimestres/Manual de implementación/Manual de implementación vercion final.docx
+++ b/Tercer_Trimestres/Manual de implementación/Manual de implementación vercion final.docx
@@ -4,12 +4,7 @@
   <w:body>
     <w:p>
       <w:pPr>
-        <w:pStyle w:val="Textoindependiente"/>
-        <w:spacing w:before="4"/>
-        <w:rPr>
-          <w:rFonts w:ascii="Times New Roman"/>
-          <w:sz w:val="21"/>
-        </w:rPr>
+        <w:pStyle w:val="Sinespaciado"/>
       </w:pPr>
     </w:p>
     <w:p>
@@ -488,13 +483,23 @@
                 <w:sz w:val="20"/>
               </w:rPr>
             </w:pPr>
+            <w:proofErr w:type="spellStart"/>
             <w:r>
               <w:rPr>
                 <w:rFonts w:ascii="Arial" w:hAnsi="Arial"/>
                 <w:b/>
                 <w:sz w:val="20"/>
               </w:rPr>
-              <w:t xml:space="preserve">FarmiFarmacy </w:t>
+              <w:t>FarmiFarmacy</w:t>
+            </w:r>
+            <w:proofErr w:type="spellEnd"/>
+            <w:r>
+              <w:rPr>
+                <w:rFonts w:ascii="Arial" w:hAnsi="Arial"/>
+                <w:b/>
+                <w:sz w:val="20"/>
+              </w:rPr>
+              <w:t xml:space="preserve"> </w:t>
             </w:r>
             <w:r>
               <w:rPr>
@@ -735,12 +740,14 @@
                 <w:sz w:val="20"/>
               </w:rPr>
             </w:pPr>
+            <w:proofErr w:type="spellStart"/>
             <w:r>
               <w:rPr>
                 <w:sz w:val="20"/>
               </w:rPr>
               <w:t>FarmiFarmacy</w:t>
             </w:r>
+            <w:proofErr w:type="spellEnd"/>
           </w:p>
         </w:tc>
       </w:tr>
@@ -1045,6 +1052,7 @@
                 <w:sz w:val="20"/>
               </w:rPr>
             </w:pPr>
+            <w:proofErr w:type="spellStart"/>
             <w:r>
               <w:rPr>
                 <w:rFonts w:ascii="Arial" w:hAnsi="Arial"/>
@@ -1053,6 +1061,7 @@
               </w:rPr>
               <w:t>Nº</w:t>
             </w:r>
+            <w:proofErr w:type="spellEnd"/>
             <w:r>
               <w:rPr>
                 <w:rFonts w:ascii="Arial" w:hAnsi="Arial"/>
@@ -1449,11 +1458,19 @@
                 <w:sz w:val="20"/>
               </w:rPr>
             </w:pPr>
-            <w:r>
-              <w:rPr>
-                <w:sz w:val="20"/>
-              </w:rPr>
-              <w:t>Heelen Cano Moreno</w:t>
+            <w:proofErr w:type="spellStart"/>
+            <w:r>
+              <w:rPr>
+                <w:sz w:val="20"/>
+              </w:rPr>
+              <w:t>Heelen</w:t>
+            </w:r>
+            <w:proofErr w:type="spellEnd"/>
+            <w:r>
+              <w:rPr>
+                <w:sz w:val="20"/>
+              </w:rPr>
+              <w:t xml:space="preserve"> Cano Moreno</w:t>
             </w:r>
           </w:p>
         </w:tc>
@@ -2120,7 +2137,23 @@
                 <w:rFonts w:ascii="Arial  mt" w:hAnsi="Arial  mt"/>
                 <w:sz w:val="20"/>
               </w:rPr>
-              <w:t xml:space="preserve"> Heelen Cano Moreno</w:t>
+              <w:t xml:space="preserve"> </w:t>
+            </w:r>
+            <w:proofErr w:type="spellStart"/>
+            <w:r>
+              <w:rPr>
+                <w:rFonts w:ascii="Arial  mt" w:hAnsi="Arial  mt"/>
+                <w:sz w:val="20"/>
+              </w:rPr>
+              <w:t>Heelen</w:t>
+            </w:r>
+            <w:proofErr w:type="spellEnd"/>
+            <w:r>
+              <w:rPr>
+                <w:rFonts w:ascii="Arial  mt" w:hAnsi="Arial  mt"/>
+                <w:sz w:val="20"/>
+              </w:rPr>
+              <w:t xml:space="preserve"> Cano Moreno</w:t>
             </w:r>
           </w:p>
         </w:tc>
@@ -4497,13 +4530,21 @@
                 <w:rFonts w:ascii="Times New Roman"/>
                 <w:sz w:val="24"/>
               </w:rPr>
-              <w:t xml:space="preserve"> Log</w:t>
-            </w:r>
+              <w:t xml:space="preserve"> </w:t>
+            </w:r>
+            <w:proofErr w:type="spellStart"/>
             <w:r>
               <w:rPr>
                 <w:rFonts w:ascii="Times New Roman"/>
                 <w:sz w:val="24"/>
               </w:rPr>
+              <w:t>Log</w:t>
+            </w:r>
+            <w:r>
+              <w:rPr>
+                <w:rFonts w:ascii="Times New Roman"/>
+                <w:sz w:val="24"/>
+              </w:rPr>
               <w:t>i</w:t>
             </w:r>
             <w:r>
@@ -4511,7 +4552,15 @@
                 <w:rFonts w:ascii="Times New Roman"/>
                 <w:sz w:val="24"/>
               </w:rPr>
-              <w:t>n de</w:t>
+              <w:t>n</w:t>
+            </w:r>
+            <w:proofErr w:type="spellEnd"/>
+            <w:r>
+              <w:rPr>
+                <w:rFonts w:ascii="Times New Roman"/>
+                <w:sz w:val="24"/>
+              </w:rPr>
+              <w:t xml:space="preserve"> de</w:t>
             </w:r>
             <w:r>
               <w:rPr>
@@ -4959,6 +5008,7 @@
                 <w:sz w:val="24"/>
               </w:rPr>
             </w:pPr>
+            <w:proofErr w:type="spellStart"/>
             <w:r>
               <w:rPr>
                 <w:rFonts w:ascii="Times New Roman"/>
@@ -4966,6 +5016,7 @@
               </w:rPr>
               <w:t>Xampp</w:t>
             </w:r>
+            <w:proofErr w:type="spellEnd"/>
             <w:r>
               <w:rPr>
                 <w:rFonts w:ascii="Times New Roman"/>
@@ -4992,7 +5043,23 @@
                 <w:rFonts w:ascii="Times New Roman"/>
                 <w:sz w:val="24"/>
               </w:rPr>
-              <w:t xml:space="preserve"> Xampp es un paquete de software libre que permite la gesti</w:t>
+              <w:t xml:space="preserve"> </w:t>
+            </w:r>
+            <w:proofErr w:type="spellStart"/>
+            <w:r>
+              <w:rPr>
+                <w:rFonts w:ascii="Times New Roman"/>
+                <w:sz w:val="24"/>
+              </w:rPr>
+              <w:t>Xampp</w:t>
+            </w:r>
+            <w:proofErr w:type="spellEnd"/>
+            <w:r>
+              <w:rPr>
+                <w:rFonts w:ascii="Times New Roman"/>
+                <w:sz w:val="24"/>
+              </w:rPr>
+              <w:t xml:space="preserve"> es un paquete de software libre que permite la gesti</w:t>
             </w:r>
             <w:r>
               <w:rPr>
@@ -5114,8 +5181,17 @@
                 <w:rFonts w:ascii="Times New Roman"/>
                 <w:sz w:val="24"/>
               </w:rPr>
-              <w:t>Visual Studio Code</w:t>
-            </w:r>
+              <w:t xml:space="preserve">Visual Studio </w:t>
+            </w:r>
+            <w:proofErr w:type="spellStart"/>
+            <w:r>
+              <w:rPr>
+                <w:rFonts w:ascii="Times New Roman"/>
+                <w:sz w:val="24"/>
+              </w:rPr>
+              <w:t>Code</w:t>
+            </w:r>
+            <w:proofErr w:type="spellEnd"/>
           </w:p>
         </w:tc>
         <w:tc>
@@ -5280,6 +5356,7 @@
               </w:rPr>
               <w:t xml:space="preserve">Visual </w:t>
             </w:r>
+            <w:proofErr w:type="spellStart"/>
             <w:r>
               <w:rPr>
                 <w:rFonts w:ascii="Times New Roman"/>
@@ -5287,6 +5364,7 @@
               </w:rPr>
               <w:t>Paradigm</w:t>
             </w:r>
+            <w:proofErr w:type="spellEnd"/>
           </w:p>
         </w:tc>
         <w:tc>
@@ -5381,7 +5459,23 @@
                 <w:rFonts w:ascii="Times New Roman"/>
                 <w:sz w:val="24"/>
               </w:rPr>
-              <w:t>digo muy parecido al Visual Studio Code cumple la misma funci</w:t>
+              <w:t xml:space="preserve">digo muy parecido al Visual Studio </w:t>
+            </w:r>
+            <w:proofErr w:type="spellStart"/>
+            <w:r>
+              <w:rPr>
+                <w:rFonts w:ascii="Times New Roman"/>
+                <w:sz w:val="24"/>
+              </w:rPr>
+              <w:t>Code</w:t>
+            </w:r>
+            <w:proofErr w:type="spellEnd"/>
+            <w:r>
+              <w:rPr>
+                <w:rFonts w:ascii="Times New Roman"/>
+                <w:sz w:val="24"/>
+              </w:rPr>
+              <w:t xml:space="preserve"> cumple la misma funci</w:t>
             </w:r>
             <w:r>
               <w:rPr>
@@ -5559,8 +5653,17 @@
                 <w:rFonts w:ascii="Times New Roman"/>
                 <w:sz w:val="24"/>
               </w:rPr>
-              <w:t>L Workbench</w:t>
-            </w:r>
+              <w:t xml:space="preserve">L </w:t>
+            </w:r>
+            <w:proofErr w:type="spellStart"/>
+            <w:r>
+              <w:rPr>
+                <w:rFonts w:ascii="Times New Roman"/>
+                <w:sz w:val="24"/>
+              </w:rPr>
+              <w:t>Workbench</w:t>
+            </w:r>
+            <w:proofErr w:type="spellEnd"/>
           </w:p>
         </w:tc>
         <w:tc>
@@ -7450,11 +7553,19 @@
                 <w:rFonts w:ascii="Times New Roman"/>
               </w:rPr>
             </w:pPr>
-            <w:r>
-              <w:rPr>
-                <w:rFonts w:ascii="Times New Roman"/>
-              </w:rPr>
-              <w:t>Login del usuario</w:t>
+            <w:proofErr w:type="spellStart"/>
+            <w:r>
+              <w:rPr>
+                <w:rFonts w:ascii="Times New Roman"/>
+              </w:rPr>
+              <w:t>Login</w:t>
+            </w:r>
+            <w:proofErr w:type="spellEnd"/>
+            <w:r>
+              <w:rPr>
+                <w:rFonts w:ascii="Times New Roman"/>
+              </w:rPr>
+              <w:t xml:space="preserve"> del usuario</w:t>
             </w:r>
           </w:p>
         </w:tc>
@@ -7473,7 +7584,21 @@
               <w:rPr>
                 <w:rFonts w:ascii="Times New Roman"/>
               </w:rPr>
-              <w:t xml:space="preserve"> En el login permitimos a cualquier usuario registrarse de manera segura, pero contamos con espacios exactos en los cuales solo se pueden registrar administradores o empleados, evitando as</w:t>
+              <w:t xml:space="preserve"> En el </w:t>
+            </w:r>
+            <w:proofErr w:type="spellStart"/>
+            <w:r>
+              <w:rPr>
+                <w:rFonts w:ascii="Times New Roman"/>
+              </w:rPr>
+              <w:t>login</w:t>
+            </w:r>
+            <w:proofErr w:type="spellEnd"/>
+            <w:r>
+              <w:rPr>
+                <w:rFonts w:ascii="Times New Roman"/>
+              </w:rPr>
+              <w:t xml:space="preserve"> permitimos a cualquier usuario registrarse de manera segura, pero contamos con espacios exactos en los cuales solo se pueden registrar administradores o empleados, evitando as</w:t>
             </w:r>
             <w:r>
               <w:rPr>
@@ -7674,7 +7799,14 @@
               <w:rPr>
                 <w:rFonts w:ascii="Times New Roman"/>
               </w:rPr>
-              <w:t xml:space="preserve"> El usuario no tiene permitido un ingreso al software si no tiene un registro en la base de datos, teniendo que realizar el log</w:t>
+              <w:t xml:space="preserve"> El usuario no tiene permitido un ingreso al software si no tiene un registro en la base de datos, teniendo que realizar el </w:t>
+            </w:r>
+            <w:proofErr w:type="spellStart"/>
+            <w:r>
+              <w:rPr>
+                <w:rFonts w:ascii="Times New Roman"/>
+              </w:rPr>
+              <w:t>log</w:t>
             </w:r>
             <w:r>
               <w:rPr>
@@ -7682,6 +7814,7 @@
               </w:rPr>
               <w:t>in</w:t>
             </w:r>
+            <w:proofErr w:type="spellEnd"/>
             <w:r>
               <w:rPr>
                 <w:rFonts w:ascii="Times New Roman"/>
@@ -7753,8 +7886,16 @@
               <w:rPr>
                 <w:rFonts w:ascii="Times New Roman"/>
               </w:rPr>
-              <w:t>n de datos del sistema .</w:t>
-            </w:r>
+              <w:t xml:space="preserve">n de datos del </w:t>
+            </w:r>
+            <w:proofErr w:type="gramStart"/>
+            <w:r>
+              <w:rPr>
+                <w:rFonts w:ascii="Times New Roman"/>
+              </w:rPr>
+              <w:t>sistema .</w:t>
+            </w:r>
+            <w:proofErr w:type="gramEnd"/>
           </w:p>
         </w:tc>
       </w:tr>
@@ -8355,11 +8496,19 @@
                 <w:rFonts w:ascii="Times New Roman"/>
               </w:rPr>
             </w:pPr>
-            <w:r>
-              <w:rPr>
-                <w:rFonts w:ascii="Times New Roman"/>
-              </w:rPr>
-              <w:t>My SQL</w:t>
+            <w:proofErr w:type="spellStart"/>
+            <w:r>
+              <w:rPr>
+                <w:rFonts w:ascii="Times New Roman"/>
+              </w:rPr>
+              <w:t>My</w:t>
+            </w:r>
+            <w:proofErr w:type="spellEnd"/>
+            <w:r>
+              <w:rPr>
+                <w:rFonts w:ascii="Times New Roman"/>
+              </w:rPr>
+              <w:t xml:space="preserve"> SQL</w:t>
             </w:r>
           </w:p>
         </w:tc>
@@ -8449,7 +8598,21 @@
               <w:rPr>
                 <w:rFonts w:ascii="Times New Roman"/>
               </w:rPr>
-              <w:t xml:space="preserve">Visual Code Studio </w:t>
+              <w:t xml:space="preserve">Visual </w:t>
+            </w:r>
+            <w:proofErr w:type="spellStart"/>
+            <w:r>
+              <w:rPr>
+                <w:rFonts w:ascii="Times New Roman"/>
+              </w:rPr>
+              <w:t>Code</w:t>
+            </w:r>
+            <w:proofErr w:type="spellEnd"/>
+            <w:r>
+              <w:rPr>
+                <w:rFonts w:ascii="Times New Roman"/>
+              </w:rPr>
+              <w:t xml:space="preserve"> Studio </w:t>
             </w:r>
           </w:p>
         </w:tc>
@@ -8570,13 +8733,23 @@
                 <w:sz w:val="20"/>
               </w:rPr>
             </w:pPr>
+            <w:proofErr w:type="spellStart"/>
             <w:r>
               <w:rPr>
                 <w:rFonts w:ascii="Arial"/>
                 <w:b/>
                 <w:sz w:val="20"/>
               </w:rPr>
-              <w:t xml:space="preserve">Login Sistema </w:t>
+              <w:t>Login</w:t>
+            </w:r>
+            <w:proofErr w:type="spellEnd"/>
+            <w:r>
+              <w:rPr>
+                <w:rFonts w:ascii="Arial"/>
+                <w:b/>
+                <w:sz w:val="20"/>
+              </w:rPr>
+              <w:t xml:space="preserve"> Sistema </w:t>
             </w:r>
           </w:p>
         </w:tc>
@@ -8621,8 +8794,16 @@
               <w:rPr>
                 <w:rFonts w:ascii="Times New Roman"/>
               </w:rPr>
-              <w:t>Sistema de registro de FarmiFarmacy</w:t>
-            </w:r>
+              <w:t xml:space="preserve">Sistema de registro de </w:t>
+            </w:r>
+            <w:proofErr w:type="spellStart"/>
+            <w:r>
+              <w:rPr>
+                <w:rFonts w:ascii="Times New Roman"/>
+              </w:rPr>
+              <w:t>FarmiFarmacy</w:t>
+            </w:r>
+            <w:proofErr w:type="spellEnd"/>
           </w:p>
         </w:tc>
       </w:tr>
@@ -9866,8 +10047,16 @@
               <w:rPr>
                 <w:rFonts w:ascii="Times New Roman"/>
               </w:rPr>
-              <w:t>Localhost/phpmyadmin</w:t>
-            </w:r>
+              <w:t>Localhost/</w:t>
+            </w:r>
+            <w:proofErr w:type="spellStart"/>
+            <w:r>
+              <w:rPr>
+                <w:rFonts w:ascii="Times New Roman"/>
+              </w:rPr>
+              <w:t>phpmyadmin</w:t>
+            </w:r>
+            <w:proofErr w:type="spellEnd"/>
           </w:p>
         </w:tc>
       </w:tr>
@@ -9975,7 +10164,21 @@
               <w:rPr>
                 <w:rFonts w:ascii="Times New Roman"/>
               </w:rPr>
-              <w:t>Verificar que el servidor xampp tenga iniciado los m</w:t>
+              <w:t xml:space="preserve">Verificar que el servidor </w:t>
+            </w:r>
+            <w:proofErr w:type="spellStart"/>
+            <w:r>
+              <w:rPr>
+                <w:rFonts w:ascii="Times New Roman"/>
+              </w:rPr>
+              <w:t>xampp</w:t>
+            </w:r>
+            <w:proofErr w:type="spellEnd"/>
+            <w:r>
+              <w:rPr>
+                <w:rFonts w:ascii="Times New Roman"/>
+              </w:rPr>
+              <w:t xml:space="preserve"> tenga iniciado los m</w:t>
             </w:r>
             <w:r>
               <w:rPr>
@@ -10381,6 +10584,7 @@
               </w:rPr>
               <w:t xml:space="preserve"> </w:t>
             </w:r>
+            <w:proofErr w:type="spellStart"/>
             <w:r>
               <w:rPr>
                 <w:rFonts w:ascii="Arial" w:hAnsi="Arial"/>
@@ -10389,6 +10593,7 @@
               </w:rPr>
               <w:t>Xampp</w:t>
             </w:r>
+            <w:proofErr w:type="spellEnd"/>
           </w:p>
         </w:tc>
       </w:tr>
@@ -10585,8 +10790,16 @@
               <w:rPr>
                 <w:rFonts w:ascii="Times New Roman"/>
               </w:rPr>
-              <w:t>Localhost/phpmyadmin</w:t>
-            </w:r>
+              <w:t>Localhost/</w:t>
+            </w:r>
+            <w:proofErr w:type="spellStart"/>
+            <w:r>
+              <w:rPr>
+                <w:rFonts w:ascii="Times New Roman"/>
+              </w:rPr>
+              <w:t>phpmyadmin</w:t>
+            </w:r>
+            <w:proofErr w:type="spellEnd"/>
           </w:p>
         </w:tc>
       </w:tr>
@@ -10694,7 +10907,21 @@
               <w:rPr>
                 <w:rFonts w:ascii="Times New Roman"/>
               </w:rPr>
-              <w:t>Verificar que el servidor xampp tenga iniciado los m</w:t>
+              <w:t xml:space="preserve">Verificar que el servidor </w:t>
+            </w:r>
+            <w:proofErr w:type="spellStart"/>
+            <w:r>
+              <w:rPr>
+                <w:rFonts w:ascii="Times New Roman"/>
+              </w:rPr>
+              <w:t>xampp</w:t>
+            </w:r>
+            <w:proofErr w:type="spellEnd"/>
+            <w:r>
+              <w:rPr>
+                <w:rFonts w:ascii="Times New Roman"/>
+              </w:rPr>
+              <w:t xml:space="preserve"> tenga iniciado los m</w:t>
             </w:r>
             <w:r>
               <w:rPr>
@@ -11287,12 +11514,14 @@
               </w:rPr>
               <w:t>Localhost/</w:t>
             </w:r>
+            <w:proofErr w:type="spellStart"/>
             <w:r>
               <w:rPr>
                 <w:rFonts w:ascii="Times New Roman"/>
               </w:rPr>
               <w:t>FarmiFarmacy</w:t>
             </w:r>
+            <w:proofErr w:type="spellEnd"/>
           </w:p>
         </w:tc>
       </w:tr>
@@ -11359,7 +11588,23 @@
                 <w:rFonts w:ascii="Times New Roman"/>
                 <w:sz w:val="20"/>
               </w:rPr>
-              <w:t xml:space="preserve">Se activa el servidor de xampp para que el sistema se pueda activar </w:t>
+              <w:t xml:space="preserve">Se activa el servidor de </w:t>
+            </w:r>
+            <w:proofErr w:type="spellStart"/>
+            <w:r>
+              <w:rPr>
+                <w:rFonts w:ascii="Times New Roman"/>
+                <w:sz w:val="20"/>
+              </w:rPr>
+              <w:t>xampp</w:t>
+            </w:r>
+            <w:proofErr w:type="spellEnd"/>
+            <w:r>
+              <w:rPr>
+                <w:rFonts w:ascii="Times New Roman"/>
+                <w:sz w:val="20"/>
+              </w:rPr>
+              <w:t xml:space="preserve"> para que el sistema se pueda activar </w:t>
             </w:r>
           </w:p>
         </w:tc>
@@ -11426,7 +11671,23 @@
                 <w:rFonts w:ascii="Times New Roman"/>
                 <w:sz w:val="20"/>
               </w:rPr>
-              <w:t xml:space="preserve">Se activa el servidor de Mysql para que la base de datos sea activada </w:t>
+              <w:t xml:space="preserve">Se activa el servidor de </w:t>
+            </w:r>
+            <w:proofErr w:type="spellStart"/>
+            <w:r>
+              <w:rPr>
+                <w:rFonts w:ascii="Times New Roman"/>
+                <w:sz w:val="20"/>
+              </w:rPr>
+              <w:t>Mysql</w:t>
+            </w:r>
+            <w:proofErr w:type="spellEnd"/>
+            <w:r>
+              <w:rPr>
+                <w:rFonts w:ascii="Times New Roman"/>
+                <w:sz w:val="20"/>
+              </w:rPr>
+              <w:t xml:space="preserve"> para que la base de datos sea activada </w:t>
             </w:r>
           </w:p>
         </w:tc>
@@ -11489,6 +11750,7 @@
                 <w:sz w:val="20"/>
               </w:rPr>
             </w:pPr>
+            <w:proofErr w:type="spellStart"/>
             <w:r>
               <w:rPr>
                 <w:rFonts w:ascii="Times New Roman"/>
@@ -11510,6 +11772,7 @@
               </w:rPr>
               <w:t>ub</w:t>
             </w:r>
+            <w:proofErr w:type="spellEnd"/>
           </w:p>
         </w:tc>
       </w:tr>
@@ -11571,12 +11834,21 @@
                 <w:sz w:val="20"/>
               </w:rPr>
             </w:pPr>
-            <w:r>
-              <w:rPr>
-                <w:rFonts w:ascii="Times New Roman"/>
-                <w:sz w:val="20"/>
-              </w:rPr>
-              <w:t xml:space="preserve">Xampp se tiene que activar para que el sistema corra con toda normalidad </w:t>
+            <w:proofErr w:type="spellStart"/>
+            <w:r>
+              <w:rPr>
+                <w:rFonts w:ascii="Times New Roman"/>
+                <w:sz w:val="20"/>
+              </w:rPr>
+              <w:t>Xampp</w:t>
+            </w:r>
+            <w:proofErr w:type="spellEnd"/>
+            <w:r>
+              <w:rPr>
+                <w:rFonts w:ascii="Times New Roman"/>
+                <w:sz w:val="20"/>
+              </w:rPr>
+              <w:t xml:space="preserve"> se tiene que activar para que el sistema corra con toda normalidad </w:t>
             </w:r>
           </w:p>
         </w:tc>
@@ -11856,8 +12128,26 @@
                 <w:rFonts w:ascii="Times New Roman"/>
                 <w:sz w:val="20"/>
               </w:rPr>
-              <w:t xml:space="preserve"> xammp..</w:t>
-            </w:r>
+              <w:t xml:space="preserve"> </w:t>
+            </w:r>
+            <w:proofErr w:type="spellStart"/>
+            <w:proofErr w:type="gramStart"/>
+            <w:r>
+              <w:rPr>
+                <w:rFonts w:ascii="Times New Roman"/>
+                <w:sz w:val="20"/>
+              </w:rPr>
+              <w:t>xammp</w:t>
+            </w:r>
+            <w:proofErr w:type="spellEnd"/>
+            <w:r>
+              <w:rPr>
+                <w:rFonts w:ascii="Times New Roman"/>
+                <w:sz w:val="20"/>
+              </w:rPr>
+              <w:t>..</w:t>
+            </w:r>
+            <w:proofErr w:type="gramEnd"/>
           </w:p>
         </w:tc>
       </w:tr>
@@ -11908,8 +12198,42 @@
                 <w:rFonts w:ascii="Times New Roman"/>
                 <w:sz w:val="20"/>
               </w:rPr>
-              <w:t>Cd xammp/mysql..</w:t>
-            </w:r>
+              <w:t xml:space="preserve">Cd </w:t>
+            </w:r>
+            <w:proofErr w:type="spellStart"/>
+            <w:r>
+              <w:rPr>
+                <w:rFonts w:ascii="Times New Roman"/>
+                <w:sz w:val="20"/>
+              </w:rPr>
+              <w:t>xammp</w:t>
+            </w:r>
+            <w:proofErr w:type="spellEnd"/>
+            <w:r>
+              <w:rPr>
+                <w:rFonts w:ascii="Times New Roman"/>
+                <w:sz w:val="20"/>
+              </w:rPr>
+              <w:t>/</w:t>
+            </w:r>
+            <w:proofErr w:type="spellStart"/>
+            <w:proofErr w:type="gramStart"/>
+            <w:r>
+              <w:rPr>
+                <w:rFonts w:ascii="Times New Roman"/>
+                <w:sz w:val="20"/>
+              </w:rPr>
+              <w:t>mysql</w:t>
+            </w:r>
+            <w:proofErr w:type="spellEnd"/>
+            <w:r>
+              <w:rPr>
+                <w:rFonts w:ascii="Times New Roman"/>
+                <w:sz w:val="20"/>
+              </w:rPr>
+              <w:t>..</w:t>
+            </w:r>
+            <w:proofErr w:type="gramEnd"/>
           </w:p>
         </w:tc>
       </w:tr>
@@ -11962,15 +12286,43 @@
                 <w:sz w:val="20"/>
                 <w:lang w:val="en-US"/>
               </w:rPr>
-              <w:t>Cd xammp/</w:t>
-            </w:r>
+              <w:t xml:space="preserve">Cd </w:t>
+            </w:r>
+            <w:proofErr w:type="spellStart"/>
             <w:r>
               <w:rPr>
                 <w:rFonts w:ascii="Times New Roman"/>
                 <w:sz w:val="20"/>
                 <w:lang w:val="en-US"/>
               </w:rPr>
-              <w:t>mysqul/cd bin</w:t>
+              <w:t>xammp</w:t>
+            </w:r>
+            <w:proofErr w:type="spellEnd"/>
+            <w:r>
+              <w:rPr>
+                <w:rFonts w:ascii="Times New Roman"/>
+                <w:sz w:val="20"/>
+                <w:lang w:val="en-US"/>
+              </w:rPr>
+              <w:t>/</w:t>
+            </w:r>
+            <w:proofErr w:type="spellStart"/>
+            <w:r>
+              <w:rPr>
+                <w:rFonts w:ascii="Times New Roman"/>
+                <w:sz w:val="20"/>
+                <w:lang w:val="en-US"/>
+              </w:rPr>
+              <w:t>mysqul</w:t>
+            </w:r>
+            <w:proofErr w:type="spellEnd"/>
+            <w:r>
+              <w:rPr>
+                <w:rFonts w:ascii="Times New Roman"/>
+                <w:sz w:val="20"/>
+                <w:lang w:val="en-US"/>
+              </w:rPr>
+              <w:t>/cd bin</w:t>
             </w:r>
           </w:p>
         </w:tc>
@@ -12119,7 +12471,21 @@
         <w:rPr>
           <w:u w:val="none"/>
         </w:rPr>
-        <w:t>Tarjeta gráfica con DirectX 9 ó superior con controlador WDDM 1.0</w:t>
+        <w:t xml:space="preserve">Tarjeta gráfica con DirectX 9 </w:t>
+      </w:r>
+      <w:proofErr w:type="spellStart"/>
+      <w:r>
+        <w:rPr>
+          <w:u w:val="none"/>
+        </w:rPr>
+        <w:t>ó</w:t>
+      </w:r>
+      <w:proofErr w:type="spellEnd"/>
+      <w:r>
+        <w:rPr>
+          <w:u w:val="none"/>
+        </w:rPr>
+        <w:t xml:space="preserve"> superior con controlador WDDM 1.0</w:t>
       </w:r>
     </w:p>
     <w:p>
@@ -12373,12 +12739,14 @@
               </w:rPr>
               <w:t xml:space="preserve"> </w:t>
             </w:r>
+            <w:proofErr w:type="spellStart"/>
             <w:r>
               <w:rPr>
                 <w:rFonts w:ascii="Times New Roman"/>
               </w:rPr>
               <w:t>Xampp</w:t>
             </w:r>
+            <w:proofErr w:type="spellEnd"/>
           </w:p>
         </w:tc>
       </w:tr>
@@ -12814,8 +13182,30 @@
               <w:rPr>
                 <w:rFonts w:ascii="Times New Roman"/>
               </w:rPr>
-              <w:t xml:space="preserve"> My sql</w:t>
-            </w:r>
+              <w:t xml:space="preserve"> </w:t>
+            </w:r>
+            <w:proofErr w:type="spellStart"/>
+            <w:r>
+              <w:rPr>
+                <w:rFonts w:ascii="Times New Roman"/>
+              </w:rPr>
+              <w:t>My</w:t>
+            </w:r>
+            <w:proofErr w:type="spellEnd"/>
+            <w:r>
+              <w:rPr>
+                <w:rFonts w:ascii="Times New Roman"/>
+              </w:rPr>
+              <w:t xml:space="preserve"> </w:t>
+            </w:r>
+            <w:proofErr w:type="spellStart"/>
+            <w:r>
+              <w:rPr>
+                <w:rFonts w:ascii="Times New Roman"/>
+              </w:rPr>
+              <w:t>sql</w:t>
+            </w:r>
+            <w:proofErr w:type="spellEnd"/>
           </w:p>
         </w:tc>
       </w:tr>
@@ -13181,8 +13571,16 @@
               <w:rPr>
                 <w:rFonts w:ascii="Times New Roman"/>
               </w:rPr>
-              <w:t xml:space="preserve"> Visual Studio Code</w:t>
-            </w:r>
+              <w:t xml:space="preserve"> Visual Studio </w:t>
+            </w:r>
+            <w:proofErr w:type="spellStart"/>
+            <w:r>
+              <w:rPr>
+                <w:rFonts w:ascii="Times New Roman"/>
+              </w:rPr>
+              <w:t>Code</w:t>
+            </w:r>
+            <w:proofErr w:type="spellEnd"/>
           </w:p>
         </w:tc>
       </w:tr>
@@ -13629,8 +14027,13 @@
         <w:spacing w:before="110"/>
       </w:pPr>
       <w:r>
-        <w:t>Tener un backap</w:t>
-      </w:r>
+        <w:t xml:space="preserve">Tener un </w:t>
+      </w:r>
+      <w:proofErr w:type="spellStart"/>
+      <w:r>
+        <w:t>backap</w:t>
+      </w:r>
+      <w:proofErr w:type="spellEnd"/>
     </w:p>
     <w:p>
       <w:pPr>
@@ -13880,8 +14283,30 @@
               <w:rPr>
                 <w:rFonts w:ascii="Times New Roman"/>
               </w:rPr>
-              <w:t xml:space="preserve"> Visual studio code</w:t>
-            </w:r>
+              <w:t xml:space="preserve"> Visual </w:t>
+            </w:r>
+            <w:proofErr w:type="spellStart"/>
+            <w:r>
+              <w:rPr>
+                <w:rFonts w:ascii="Times New Roman"/>
+              </w:rPr>
+              <w:t>studio</w:t>
+            </w:r>
+            <w:proofErr w:type="spellEnd"/>
+            <w:r>
+              <w:rPr>
+                <w:rFonts w:ascii="Times New Roman"/>
+              </w:rPr>
+              <w:t xml:space="preserve"> </w:t>
+            </w:r>
+            <w:proofErr w:type="spellStart"/>
+            <w:r>
+              <w:rPr>
+                <w:rFonts w:ascii="Times New Roman"/>
+              </w:rPr>
+              <w:t>code</w:t>
+            </w:r>
+            <w:proofErr w:type="spellEnd"/>
           </w:p>
         </w:tc>
       </w:tr>
@@ -14152,8 +14577,18 @@
                 <w:b/>
                 <w:sz w:val="20"/>
               </w:rPr>
-              <w:t>marcha atras</w:t>
-            </w:r>
+              <w:t xml:space="preserve">marcha </w:t>
+            </w:r>
+            <w:proofErr w:type="spellStart"/>
+            <w:r>
+              <w:rPr>
+                <w:rFonts w:ascii="Arial" w:hAnsi="Arial"/>
+                <w:b/>
+                <w:sz w:val="20"/>
+              </w:rPr>
+              <w:t>atras</w:t>
+            </w:r>
+            <w:proofErr w:type="spellEnd"/>
           </w:p>
         </w:tc>
       </w:tr>
@@ -14250,8 +14685,16 @@
               <w:rPr>
                 <w:rFonts w:ascii="Times New Roman"/>
               </w:rPr>
-              <w:t xml:space="preserve"> Mysql</w:t>
-            </w:r>
+              <w:t xml:space="preserve"> </w:t>
+            </w:r>
+            <w:proofErr w:type="spellStart"/>
+            <w:r>
+              <w:rPr>
+                <w:rFonts w:ascii="Times New Roman"/>
+              </w:rPr>
+              <w:t>Mysql</w:t>
+            </w:r>
+            <w:proofErr w:type="spellEnd"/>
           </w:p>
         </w:tc>
       </w:tr>
@@ -14500,8 +14943,18 @@
                 <w:b/>
                 <w:sz w:val="20"/>
               </w:rPr>
-              <w:t>marcha atras</w:t>
-            </w:r>
+              <w:t xml:space="preserve">marcha </w:t>
+            </w:r>
+            <w:proofErr w:type="spellStart"/>
+            <w:r>
+              <w:rPr>
+                <w:rFonts w:ascii="Arial" w:hAnsi="Arial"/>
+                <w:b/>
+                <w:sz w:val="20"/>
+              </w:rPr>
+              <w:t>atras</w:t>
+            </w:r>
+            <w:proofErr w:type="spellEnd"/>
           </w:p>
         </w:tc>
       </w:tr>
@@ -14594,12 +15047,14 @@
                 <w:rFonts w:ascii="Times New Roman"/>
               </w:rPr>
             </w:pPr>
+            <w:proofErr w:type="spellStart"/>
             <w:r>
               <w:rPr>
                 <w:rFonts w:ascii="Times New Roman"/>
               </w:rPr>
               <w:t>Xampp</w:t>
             </w:r>
+            <w:proofErr w:type="spellEnd"/>
           </w:p>
         </w:tc>
       </w:tr>
@@ -15361,8 +15816,13 @@
         <w:spacing w:before="110"/>
       </w:pPr>
       <w:r>
-        <w:t>Marcha atrás xampp</w:t>
-      </w:r>
+        <w:t xml:space="preserve">Marcha atrás </w:t>
+      </w:r>
+      <w:proofErr w:type="spellStart"/>
+      <w:r>
+        <w:t>xampp</w:t>
+      </w:r>
+      <w:proofErr w:type="spellEnd"/>
     </w:p>
     <w:p>
       <w:pPr>
@@ -15518,8 +15978,13 @@
         <w:spacing w:before="110"/>
       </w:pPr>
       <w:r>
-        <w:t>Marcha atrás de mysqlo</w:t>
-      </w:r>
+        <w:t xml:space="preserve">Marcha atrás de </w:t>
+      </w:r>
+      <w:proofErr w:type="spellStart"/>
+      <w:r>
+        <w:t>mysqlo</w:t>
+      </w:r>
+      <w:proofErr w:type="spellEnd"/>
     </w:p>
     <w:p>
       <w:pPr>

</xml_diff>